<commit_message>
Checking in all remaining files for module 1.
</commit_message>
<xml_diff>
--- a/Module1_CriticalThinking/Module1_CriticalThinking.docx
+++ b/Module1_CriticalThinking/Module1_CriticalThinking.docx
@@ -2,6 +2,106 @@
 <file path=word/document.xml><?xml version="1.0" encoding="utf-8"?>
 <w:document xmlns:o="urn:schemas-microsoft-com:office:office" xmlns:r="http://schemas.openxmlformats.org/officeDocument/2006/relationships" xmlns:v="urn:schemas-microsoft-com:vml" xmlns:w="http://schemas.openxmlformats.org/wordprocessingml/2006/main" xmlns:w10="urn:schemas-microsoft-com:office:word" xmlns:wp="http://schemas.openxmlformats.org/drawingml/2006/wordprocessingDrawing" xmlns:wps="http://schemas.microsoft.com/office/word/2010/wordprocessingShape" xmlns:wpg="http://schemas.microsoft.com/office/word/2010/wordprocessingGroup" xmlns:mc="http://schemas.openxmlformats.org/markup-compatibility/2006" xmlns:wp14="http://schemas.microsoft.com/office/word/2010/wordprocessingDrawing" xmlns:w14="http://schemas.microsoft.com/office/word/2010/wordml" xmlns:w15="http://schemas.microsoft.com/office/word/2012/wordml" mc:Ignorable="w14 wp14 w15">
   <w:body>
+    <w:p>
+      <w:pPr>
+        <w:pStyle w:val="Normal"/>
+        <w:bidi w:val="0"/>
+        <w:jc w:val="start"/>
+        <w:rPr/>
+      </w:pPr>
+      <w:hyperlink r:id="rId2">
+        <w:r>
+          <w:rPr>
+            <w:rStyle w:val="Hyperlink"/>
+          </w:rPr>
+          <w:t>https://github.com/neoHax05555/Programming2/tree/main/Module1_CriticalThinking</w:t>
+        </w:r>
+      </w:hyperlink>
+      <w:hyperlink r:id="rId3">
+        <w:r>
+          <w:rPr/>
+          <w:t xml:space="preserve"> </w:t>
+        </w:r>
+      </w:hyperlink>
+    </w:p>
+    <w:p>
+      <w:pPr>
+        <w:pStyle w:val="Normal"/>
+        <w:bidi w:val="0"/>
+        <w:jc w:val="start"/>
+        <w:rPr/>
+      </w:pPr>
+      <w:r>
+        <w:rPr/>
+      </w:r>
+    </w:p>
+    <w:p>
+      <w:pPr>
+        <w:pStyle w:val="Normal"/>
+        <w:bidi w:val="0"/>
+        <w:jc w:val="start"/>
+        <w:rPr/>
+      </w:pPr>
+      <w:r>
+        <w:rPr/>
+        <w:drawing>
+          <wp:anchor behindDoc="0" distT="0" distB="0" distL="0" distR="0" simplePos="0" locked="0" layoutInCell="0" allowOverlap="1" relativeHeight="3">
+            <wp:simplePos x="0" y="0"/>
+            <wp:positionH relativeFrom="column">
+              <wp:align>center</wp:align>
+            </wp:positionH>
+            <wp:positionV relativeFrom="paragraph">
+              <wp:posOffset>635</wp:posOffset>
+            </wp:positionV>
+            <wp:extent cx="6332220" cy="7165975"/>
+            <wp:effectExtent l="0" t="0" r="0" b="0"/>
+            <wp:wrapSquare wrapText="largest"/>
+            <wp:docPr id="1" name="Image2" descr="" title=""/>
+            <wp:cNvGraphicFramePr>
+              <a:graphicFrameLocks xmlns:a="http://schemas.openxmlformats.org/drawingml/2006/main" noChangeAspect="1"/>
+            </wp:cNvGraphicFramePr>
+            <a:graphic xmlns:a="http://schemas.openxmlformats.org/drawingml/2006/main">
+              <a:graphicData uri="http://schemas.openxmlformats.org/drawingml/2006/picture">
+                <pic:pic xmlns:pic="http://schemas.openxmlformats.org/drawingml/2006/picture">
+                  <pic:nvPicPr>
+                    <pic:cNvPr id="1" name="Image2" descr="" title=""/>
+                    <pic:cNvPicPr>
+                      <a:picLocks noChangeAspect="1" noChangeArrowheads="1"/>
+                    </pic:cNvPicPr>
+                  </pic:nvPicPr>
+                  <pic:blipFill>
+                    <a:blip r:embed="rId4"/>
+                    <a:stretch>
+                      <a:fillRect/>
+                    </a:stretch>
+                  </pic:blipFill>
+                  <pic:spPr bwMode="auto">
+                    <a:xfrm>
+                      <a:off x="0" y="0"/>
+                      <a:ext cx="6332220" cy="7165975"/>
+                    </a:xfrm>
+                    <a:prstGeom prst="rect">
+                      <a:avLst/>
+                    </a:prstGeom>
+                  </pic:spPr>
+                </pic:pic>
+              </a:graphicData>
+            </a:graphic>
+          </wp:anchor>
+        </w:drawing>
+      </w:r>
+    </w:p>
+    <w:p>
+      <w:pPr>
+        <w:pStyle w:val="Normal"/>
+        <w:bidi w:val="0"/>
+        <w:jc w:val="start"/>
+        <w:rPr/>
+      </w:pPr>
+      <w:r>
+        <w:rPr/>
+      </w:r>
+    </w:p>
     <w:p>
       <w:pPr>
         <w:pStyle w:val="Normal"/>
@@ -23,7 +123,7 @@
             <wp:extent cx="6332220" cy="3107690"/>
             <wp:effectExtent l="0" t="0" r="0" b="0"/>
             <wp:wrapSquare wrapText="largest"/>
-            <wp:docPr id="1" name="Image1" descr="" title=""/>
+            <wp:docPr id="2" name="Image1" descr="" title=""/>
             <wp:cNvGraphicFramePr>
               <a:graphicFrameLocks xmlns:a="http://schemas.openxmlformats.org/drawingml/2006/main" noChangeAspect="1"/>
             </wp:cNvGraphicFramePr>
@@ -31,13 +131,13 @@
               <a:graphicData uri="http://schemas.openxmlformats.org/drawingml/2006/picture">
                 <pic:pic xmlns:pic="http://schemas.openxmlformats.org/drawingml/2006/picture">
                   <pic:nvPicPr>
-                    <pic:cNvPr id="1" name="Image1" descr="" title=""/>
+                    <pic:cNvPr id="2" name="Image1" descr="" title=""/>
                     <pic:cNvPicPr>
                       <a:picLocks noChangeAspect="1" noChangeArrowheads="1"/>
                     </pic:cNvPicPr>
                   </pic:nvPicPr>
                   <pic:blipFill>
-                    <a:blip r:embed="rId2"/>
+                    <a:blip r:embed="rId5"/>
                     <a:stretch>
                       <a:fillRect/>
                     </a:stretch>
@@ -59,15 +159,85 @@
       </w:r>
     </w:p>
     <w:sectPr>
+      <w:headerReference w:type="default" r:id="rId6"/>
       <w:type w:val="nextPage"/>
       <w:pgSz w:w="12240" w:h="15840"/>
-      <w:pgMar w:left="1134" w:right="1134" w:gutter="0" w:header="0" w:top="1134" w:footer="0" w:bottom="1134"/>
+      <w:pgMar w:left="1134" w:right="1134" w:gutter="0" w:header="1134" w:top="2521" w:footer="0" w:bottom="1134"/>
       <w:pgNumType w:fmt="decimal"/>
       <w:formProt w:val="false"/>
       <w:textDirection w:val="lrTb"/>
     </w:sectPr>
   </w:body>
 </w:document>
+</file>
+
+<file path=word/header1.xml><?xml version="1.0" encoding="utf-8"?>
+<w:hdr xmlns:o="urn:schemas-microsoft-com:office:office" xmlns:r="http://schemas.openxmlformats.org/officeDocument/2006/relationships" xmlns:v="urn:schemas-microsoft-com:vml" xmlns:w="http://schemas.openxmlformats.org/wordprocessingml/2006/main" xmlns:w10="urn:schemas-microsoft-com:office:word" xmlns:wp="http://schemas.openxmlformats.org/drawingml/2006/wordprocessingDrawing" xmlns:wps="http://schemas.microsoft.com/office/word/2010/wordprocessingShape" xmlns:wpg="http://schemas.microsoft.com/office/word/2010/wordprocessingGroup" xmlns:mc="http://schemas.openxmlformats.org/markup-compatibility/2006" xmlns:wp14="http://schemas.microsoft.com/office/word/2010/wordprocessingDrawing" xmlns:w14="http://schemas.microsoft.com/office/word/2010/wordml" xmlns:w15="http://schemas.microsoft.com/office/word/2012/wordml" mc:Ignorable="w14 wp14 w15">
+  <w:p>
+    <w:pPr>
+      <w:pStyle w:val="Header"/>
+      <w:bidi w:val="0"/>
+      <w:jc w:val="end"/>
+      <w:rPr/>
+    </w:pPr>
+    <w:r>
+      <w:rPr/>
+      <w:t>Alec McDaugale</w:t>
+    </w:r>
+  </w:p>
+  <w:p>
+    <w:pPr>
+      <w:pStyle w:val="Header"/>
+      <w:bidi w:val="0"/>
+      <w:jc w:val="end"/>
+      <w:rPr/>
+    </w:pPr>
+    <w:r>
+      <w:rPr/>
+      <w:fldChar w:fldCharType="begin" w:fldLock="true"/>
+    </w:r>
+    <w:r>
+      <w:rPr/>
+      <w:instrText xml:space="preserve"> DATE \@"MMM\ d', 'yyyy" </w:instrText>
+    </w:r>
+    <w:r>
+      <w:rPr/>
+      <w:fldChar w:fldCharType="separate"/>
+    </w:r>
+    <w:r>
+      <w:rPr/>
+      <w:t>Feb 15, 2024</w:t>
+    </w:r>
+    <w:r>
+      <w:rPr/>
+      <w:fldChar w:fldCharType="end"/>
+    </w:r>
+  </w:p>
+  <w:p>
+    <w:pPr>
+      <w:pStyle w:val="Header"/>
+      <w:bidi w:val="0"/>
+      <w:jc w:val="end"/>
+      <w:rPr/>
+    </w:pPr>
+    <w:r>
+      <w:rPr/>
+      <w:t>CSC372-1</w:t>
+    </w:r>
+  </w:p>
+  <w:p>
+    <w:pPr>
+      <w:pStyle w:val="Header"/>
+      <w:bidi w:val="0"/>
+      <w:jc w:val="center"/>
+      <w:rPr/>
+    </w:pPr>
+    <w:r>
+      <w:rPr/>
+      <w:t>Module1_CriticalThinking</w:t>
+    </w:r>
+  </w:p>
+</w:hdr>
 </file>
 
 <file path=word/styles.xml><?xml version="1.0" encoding="utf-8"?>
@@ -105,6 +275,13 @@
       <w:lang w:val="en-US" w:eastAsia="zh-CN" w:bidi="hi-IN"/>
     </w:rPr>
   </w:style>
+  <w:style w:type="character" w:styleId="Hyperlink">
+    <w:name w:val="Hyperlink"/>
+    <w:rPr>
+      <w:color w:val="000080"/>
+      <w:u w:val="single"/>
+    </w:rPr>
+  </w:style>
   <w:style w:type="paragraph" w:styleId="Heading">
     <w:name w:val="Heading"/>
     <w:basedOn w:val="Normal"/>
@@ -162,6 +339,28 @@
     <w:rPr>
       <w:rFonts w:cs="Noto Sans Devanagari"/>
     </w:rPr>
+  </w:style>
+  <w:style w:type="paragraph" w:styleId="HeaderandFooter">
+    <w:name w:val="Header and Footer"/>
+    <w:basedOn w:val="Normal"/>
+    <w:qFormat/>
+    <w:pPr>
+      <w:suppressLineNumbers/>
+      <w:tabs>
+        <w:tab w:val="clear" w:pos="709"/>
+        <w:tab w:val="center" w:pos="4986" w:leader="none"/>
+        <w:tab w:val="right" w:pos="9972" w:leader="none"/>
+      </w:tabs>
+    </w:pPr>
+    <w:rPr/>
+  </w:style>
+  <w:style w:type="paragraph" w:styleId="Header">
+    <w:name w:val="Header"/>
+    <w:basedOn w:val="HeaderandFooter"/>
+    <w:pPr>
+      <w:suppressLineNumbers/>
+    </w:pPr>
+    <w:rPr/>
   </w:style>
 </w:styles>
 </file>

</xml_diff>